<commit_message>
Uppdaterar webbsidor och CSS
</commit_message>
<xml_diff>
--- a/Quiz frågor.docx
+++ b/Quiz frågor.docx
@@ -3352,6 +3352,7 @@
       <w:r>
         <w:rPr>
           <w:rFonts w:ascii="Century Gothic" w:hAnsi="Century Gothic"/>
+          <w:b/>
           <w:sz w:val="20"/>
           <w:szCs w:val="20"/>
           <w:lang w:val="sv-SE"/>
@@ -3361,6 +3362,7 @@
       <w:r>
         <w:rPr>
           <w:rFonts w:ascii="Century Gothic" w:hAnsi="Century Gothic"/>
+          <w:b/>
           <w:sz w:val="20"/>
           <w:szCs w:val="20"/>
           <w:lang w:val="sv-SE"/>
@@ -3370,6 +3372,7 @@
       <w:r>
         <w:rPr>
           <w:rFonts w:ascii="Century Gothic" w:hAnsi="Century Gothic"/>
+          <w:b/>
           <w:sz w:val="20"/>
           <w:szCs w:val="20"/>
           <w:lang w:val="sv-SE"/>
@@ -3379,6 +3382,7 @@
       <w:r>
         <w:rPr>
           <w:rFonts w:ascii="Century Gothic" w:hAnsi="Century Gothic"/>
+          <w:b/>
           <w:sz w:val="20"/>
           <w:szCs w:val="20"/>
           <w:lang w:val="sv-SE"/>
@@ -3388,6 +3392,7 @@
       <w:r>
         <w:rPr>
           <w:rFonts w:ascii="Century Gothic" w:hAnsi="Century Gothic"/>
+          <w:b/>
           <w:sz w:val="20"/>
           <w:szCs w:val="20"/>
           <w:lang w:val="sv-SE"/>
@@ -3397,6 +3402,7 @@
       <w:r>
         <w:rPr>
           <w:rFonts w:ascii="Century Gothic" w:hAnsi="Century Gothic"/>
+          <w:b/>
           <w:sz w:val="20"/>
           <w:szCs w:val="20"/>
           <w:lang w:val="sv-SE"/>

</xml_diff>